<commit_message>
Expanded Group Processes + Tools
</commit_message>
<xml_diff>
--- a/Assignment 3 Our IT Project.docx
+++ b/Assignment 3 Our IT Project.docx
@@ -2896,6 +2896,412 @@
     </w:p>
     <w:p>
       <w:pPr>
+        <w:pStyle w:val="Normal"/>
+        <w:rPr>
+          <w:b w:val="0"/>
+          <w:bCs w:val="0"/>
+          <w:color w:val="FF0000"/>
+          <w:sz w:val="22"/>
+          <w:szCs w:val="22"/>
+        </w:rPr>
+      </w:pPr>
+      <w:r>
+        <w:rPr>
+          <w:b w:val="0"/>
+          <w:bCs w:val="0"/>
+          <w:color w:val="FF0000"/>
+          <w:sz w:val="22"/>
+          <w:szCs w:val="22"/>
+        </w:rPr>
+        <w:t xml:space="preserve">The group continued using Discord as a means of communication between group members from the previous assignment. </w:t>
+      </w:r>
+      <w:r>
+        <w:rPr>
+          <w:b w:val="0"/>
+          <w:bCs w:val="0"/>
+          <w:color w:val="FF0000"/>
+          <w:sz w:val="22"/>
+          <w:szCs w:val="22"/>
+        </w:rPr>
+        <w:t>However, for this assignment, t</w:t>
+      </w:r>
+      <w:r>
+        <w:rPr>
+          <w:b w:val="0"/>
+          <w:bCs w:val="0"/>
+          <w:color w:val="FF0000"/>
+          <w:sz w:val="22"/>
+          <w:szCs w:val="22"/>
+        </w:rPr>
+        <w:t>he report</w:t>
+      </w:r>
+      <w:r>
+        <w:rPr>
+          <w:b w:val="0"/>
+          <w:bCs w:val="0"/>
+          <w:color w:val="FF0000"/>
+          <w:sz w:val="22"/>
+          <w:szCs w:val="22"/>
+        </w:rPr>
+        <w:t xml:space="preserve"> and other artefacts were </w:t>
+      </w:r>
+      <w:r>
+        <w:rPr>
+          <w:b w:val="0"/>
+          <w:bCs w:val="0"/>
+          <w:color w:val="FF0000"/>
+          <w:sz w:val="22"/>
+          <w:szCs w:val="22"/>
+        </w:rPr>
+        <w:t>created and uploaded on Microsoft Teams</w:t>
+      </w:r>
+      <w:r>
+        <w:rPr>
+          <w:b w:val="0"/>
+          <w:bCs w:val="0"/>
+          <w:color w:val="FF0000"/>
+          <w:sz w:val="22"/>
+          <w:szCs w:val="22"/>
+        </w:rPr>
+        <w:t xml:space="preserve"> (</w:t>
+      </w:r>
+      <w:hyperlink r:id="R019d1e6f8cd349e2">
+        <w:r>
+          <w:rPr>
+            <w:rStyle w:val="Hyperlink"/>
+            <w:b w:val="0"/>
+            <w:bCs w:val="0"/>
+            <w:color w:val="FF0000"/>
+            <w:sz w:val="22"/>
+            <w:szCs w:val="22"/>
+          </w:rPr>
+          <w:t>Our</w:t>
+        </w:r>
+        <w:r>
+          <w:rPr>
+            <w:rStyle w:val="Hyperlink"/>
+            <w:b w:val="0"/>
+            <w:bCs w:val="0"/>
+            <w:color w:val="FF0000"/>
+            <w:sz w:val="22"/>
+            <w:szCs w:val="22"/>
+          </w:rPr>
+          <w:t xml:space="preserve"> Team</w:t>
+        </w:r>
+      </w:hyperlink>
+      <w:r>
+        <w:rPr>
+          <w:b w:val="0"/>
+          <w:bCs w:val="0"/>
+          <w:color w:val="FF0000"/>
+          <w:sz w:val="22"/>
+          <w:szCs w:val="22"/>
+        </w:rPr>
+        <w:t>)</w:t>
+      </w:r>
+      <w:r>
+        <w:rPr>
+          <w:b w:val="0"/>
+          <w:bCs w:val="0"/>
+          <w:color w:val="FF0000"/>
+          <w:sz w:val="22"/>
+          <w:szCs w:val="22"/>
+        </w:rPr>
+        <w:t>. This deviated from the previous practice of using</w:t>
+      </w:r>
+      <w:r>
+        <w:rPr>
+          <w:b w:val="0"/>
+          <w:bCs w:val="0"/>
+          <w:color w:val="FF0000"/>
+          <w:sz w:val="22"/>
+          <w:szCs w:val="22"/>
+        </w:rPr>
+        <w:t xml:space="preserve"> GitHub entirely for file hosting. Teams was chosen because documents could be edited directly by team members and it made for a more streamlined experience when drafting the initial report. </w:t>
+      </w:r>
+      <w:r>
+        <w:rPr>
+          <w:b w:val="0"/>
+          <w:bCs w:val="0"/>
+          <w:color w:val="FF0000"/>
+          <w:sz w:val="22"/>
+          <w:szCs w:val="22"/>
+        </w:rPr>
+        <w:t xml:space="preserve">However, a GitHub repository </w:t>
+      </w:r>
+      <w:r>
+        <w:rPr>
+          <w:b w:val="0"/>
+          <w:bCs w:val="0"/>
+          <w:color w:val="FF0000"/>
+          <w:sz w:val="22"/>
+          <w:szCs w:val="22"/>
+        </w:rPr>
+        <w:t>(</w:t>
+      </w:r>
+      <w:hyperlink r:id="R8ac22f885ba640b4">
+        <w:r>
+          <w:rPr>
+            <w:rStyle w:val="Hyperlink"/>
+            <w:b w:val="0"/>
+            <w:bCs w:val="0"/>
+            <w:color w:val="FF0000"/>
+            <w:sz w:val="22"/>
+            <w:szCs w:val="22"/>
+          </w:rPr>
+          <w:t>https://github.com/Mitchell-38/TeamValiant</w:t>
+        </w:r>
+      </w:hyperlink>
+      <w:r>
+        <w:rPr>
+          <w:b w:val="0"/>
+          <w:bCs w:val="0"/>
+          <w:color w:val="FF0000"/>
+          <w:sz w:val="22"/>
+          <w:szCs w:val="22"/>
+        </w:rPr>
+        <w:t>) was</w:t>
+      </w:r>
+      <w:r>
+        <w:rPr>
+          <w:b w:val="0"/>
+          <w:bCs w:val="0"/>
+          <w:color w:val="FF0000"/>
+          <w:sz w:val="22"/>
+          <w:szCs w:val="22"/>
+        </w:rPr>
+        <w:t xml:space="preserve"> still created where files were periodically updated to provide a more clearly demonstrated audit trail – a function lacking with Microsoft Teams.</w:t>
+      </w:r>
+      <w:r>
+        <w:rPr>
+          <w:b w:val="0"/>
+          <w:bCs w:val="0"/>
+          <w:color w:val="FF0000"/>
+          <w:sz w:val="22"/>
+          <w:szCs w:val="22"/>
+        </w:rPr>
+        <w:t xml:space="preserve"> </w:t>
+      </w:r>
+    </w:p>
+    <w:p>
+      <w:pPr>
+        <w:pStyle w:val="Normal"/>
+      </w:pPr>
+      <w:r>
+        <w:drawing>
+          <wp:inline wp14:editId="14492B3D" wp14:anchorId="07DA4E59">
+            <wp:extent cx="5724524" cy="3362325"/>
+            <wp:effectExtent l="0" t="0" r="0" b="0"/>
+            <wp:docPr id="1821632262" name="" title=""/>
+            <wp:cNvGraphicFramePr>
+              <a:graphicFrameLocks noChangeAspect="1"/>
+            </wp:cNvGraphicFramePr>
+            <a:graphic>
+              <a:graphicData uri="http://schemas.openxmlformats.org/drawingml/2006/picture">
+                <pic:pic>
+                  <pic:nvPicPr>
+                    <pic:cNvPr id="0" name=""/>
+                    <pic:cNvPicPr/>
+                  </pic:nvPicPr>
+                  <pic:blipFill>
+                    <a:blip r:embed="R0b45697feac34729">
+                      <a:extLst>
+                        <a:ext xmlns:a="http://schemas.openxmlformats.org/drawingml/2006/main" uri="{28A0092B-C50C-407E-A947-70E740481C1C}">
+                          <a14:useLocalDpi val="0"/>
+                        </a:ext>
+                      </a:extLst>
+                    </a:blip>
+                    <a:stretch>
+                      <a:fillRect/>
+                    </a:stretch>
+                  </pic:blipFill>
+                  <pic:spPr>
+                    <a:xfrm>
+                      <a:off x="0" y="0"/>
+                      <a:ext cx="5724524" cy="3362325"/>
+                    </a:xfrm>
+                    <a:prstGeom prst="rect">
+                      <a:avLst/>
+                    </a:prstGeom>
+                  </pic:spPr>
+                </pic:pic>
+              </a:graphicData>
+            </a:graphic>
+          </wp:inline>
+        </w:drawing>
+      </w:r>
+      <w:r>
+        <w:rPr/>
+        <w:t>Snapshot of our Team</w:t>
+      </w:r>
+      <w:r>
+        <w:rPr/>
+        <w:t>.</w:t>
+      </w:r>
+    </w:p>
+    <w:p>
+      <w:pPr>
+        <w:pStyle w:val="Normal"/>
+        <w:rPr>
+          <w:b w:val="0"/>
+          <w:bCs w:val="0"/>
+          <w:color w:val="FF0000"/>
+          <w:sz w:val="22"/>
+          <w:szCs w:val="22"/>
+        </w:rPr>
+      </w:pPr>
+      <w:r>
+        <w:rPr>
+          <w:b w:val="0"/>
+          <w:bCs w:val="0"/>
+          <w:color w:val="FF0000"/>
+          <w:sz w:val="22"/>
+          <w:szCs w:val="22"/>
+        </w:rPr>
+        <w:t>The same Discord server was carried over from Assignment 2, however, discussion was relegated to a separate Assignment 3 Chat channel. A separate channel was also included where a pinned checklist was kept</w:t>
+      </w:r>
+      <w:r>
+        <w:rPr>
+          <w:b w:val="0"/>
+          <w:bCs w:val="0"/>
+          <w:color w:val="FF0000"/>
+          <w:sz w:val="22"/>
+          <w:szCs w:val="22"/>
+        </w:rPr>
+        <w:t>,</w:t>
+      </w:r>
+      <w:r>
+        <w:rPr>
+          <w:b w:val="0"/>
+          <w:bCs w:val="0"/>
+          <w:color w:val="FF0000"/>
+          <w:sz w:val="22"/>
+          <w:szCs w:val="22"/>
+        </w:rPr>
+        <w:t xml:space="preserve"> </w:t>
+      </w:r>
+      <w:r>
+        <w:rPr>
+          <w:b w:val="0"/>
+          <w:bCs w:val="0"/>
+          <w:color w:val="FF0000"/>
+          <w:sz w:val="22"/>
+          <w:szCs w:val="22"/>
+        </w:rPr>
+        <w:t>keeping</w:t>
+      </w:r>
+      <w:r>
+        <w:rPr>
+          <w:b w:val="0"/>
+          <w:bCs w:val="0"/>
+          <w:color w:val="FF0000"/>
+          <w:sz w:val="22"/>
+          <w:szCs w:val="22"/>
+        </w:rPr>
+        <w:t xml:space="preserve"> track of the assignment’s progress. </w:t>
+      </w:r>
+    </w:p>
+    <w:p>
+      <w:pPr>
+        <w:pStyle w:val="Normal"/>
+      </w:pPr>
+      <w:r>
+        <w:drawing>
+          <wp:inline wp14:editId="0428BAD9" wp14:anchorId="15A46385">
+            <wp:extent cx="5724524" cy="3619500"/>
+            <wp:effectExtent l="0" t="0" r="0" b="0"/>
+            <wp:docPr id="1730286796" name="" title=""/>
+            <wp:cNvGraphicFramePr>
+              <a:graphicFrameLocks noChangeAspect="1"/>
+            </wp:cNvGraphicFramePr>
+            <a:graphic>
+              <a:graphicData uri="http://schemas.openxmlformats.org/drawingml/2006/picture">
+                <pic:pic>
+                  <pic:nvPicPr>
+                    <pic:cNvPr id="0" name=""/>
+                    <pic:cNvPicPr/>
+                  </pic:nvPicPr>
+                  <pic:blipFill>
+                    <a:blip r:embed="Rc4a2def8fb0244cd">
+                      <a:extLst>
+                        <a:ext xmlns:a="http://schemas.openxmlformats.org/drawingml/2006/main" uri="{28A0092B-C50C-407E-A947-70E740481C1C}">
+                          <a14:useLocalDpi val="0"/>
+                        </a:ext>
+                      </a:extLst>
+                    </a:blip>
+                    <a:stretch>
+                      <a:fillRect/>
+                    </a:stretch>
+                  </pic:blipFill>
+                  <pic:spPr>
+                    <a:xfrm>
+                      <a:off x="0" y="0"/>
+                      <a:ext cx="5724524" cy="3619500"/>
+                    </a:xfrm>
+                    <a:prstGeom prst="rect">
+                      <a:avLst/>
+                    </a:prstGeom>
+                  </pic:spPr>
+                </pic:pic>
+              </a:graphicData>
+            </a:graphic>
+          </wp:inline>
+        </w:drawing>
+      </w:r>
+      <w:r>
+        <w:rPr/>
+        <w:t>Snapshot of our Discord server + checklist.</w:t>
+      </w:r>
+    </w:p>
+    <w:p>
+      <w:pPr>
+        <w:pStyle w:val="Normal"/>
+        <w:rPr>
+          <w:b w:val="0"/>
+          <w:bCs w:val="0"/>
+          <w:color w:val="FF0000"/>
+          <w:sz w:val="22"/>
+          <w:szCs w:val="22"/>
+        </w:rPr>
+      </w:pPr>
+      <w:r>
+        <w:rPr>
+          <w:b w:val="0"/>
+          <w:bCs w:val="0"/>
+          <w:color w:val="FF0000"/>
+          <w:sz w:val="22"/>
+          <w:szCs w:val="22"/>
+        </w:rPr>
+        <w:t xml:space="preserve">Relevant information about Team Valiant was also kept on the group’s website, which can be found here: </w:t>
+      </w:r>
+      <w:hyperlink r:id="Reb0e0567bd9c4f1b">
+        <w:r>
+          <w:rPr>
+            <w:rStyle w:val="Hyperlink"/>
+            <w:b w:val="0"/>
+            <w:bCs w:val="0"/>
+            <w:color w:val="FF0000"/>
+            <w:sz w:val="22"/>
+            <w:szCs w:val="22"/>
+          </w:rPr>
+          <w:t>https://mitchell-38.github.io/TeamValiant/</w:t>
+        </w:r>
+      </w:hyperlink>
+    </w:p>
+    <w:p>
+      <w:pPr>
+        <w:pStyle w:val="Normal"/>
+        <w:rPr>
+          <w:b w:val="0"/>
+          <w:bCs w:val="0"/>
+          <w:color w:val="FF0000"/>
+          <w:sz w:val="22"/>
+          <w:szCs w:val="22"/>
+        </w:rPr>
+      </w:pPr>
+    </w:p>
+    <w:p>
+      <w:pPr>
         <w:rPr>
           <w:rFonts w:ascii="ArialMT" w:hAnsi="ArialMT" w:eastAsia="ArialMT" w:cs="ArialMT"/>
           <w:noProof w:val="0"/>
@@ -3398,6 +3804,10 @@
       </w:pPr>
       <w:r>
         <w:rPr/>
+        <w:t xml:space="preserve">Ingress and Pokémon Go Comparison </w:t>
+      </w:r>
+      <w:r>
+        <w:rPr/>
         <w:t>(</w:t>
       </w:r>
       <w:r>
@@ -3407,6 +3817,10 @@
       <w:r>
         <w:rPr/>
         <w:t>)</w:t>
+      </w:r>
+      <w:r>
+        <w:rPr/>
+        <w:t>.</w:t>
       </w:r>
     </w:p>
     <w:p>
@@ -8441,7 +8855,64 @@
     </w:p>
     <w:p>
       <w:pPr>
+        <w:pStyle w:val="Normal"/>
         <w:spacing w:line="240" w:lineRule="auto"/>
+      </w:pPr>
+      <w:r>
+        <w:drawing>
+          <wp:inline wp14:editId="34B70B7B" wp14:anchorId="40F26AAE">
+            <wp:extent cx="5724524" cy="3448050"/>
+            <wp:effectExtent l="0" t="0" r="0" b="0"/>
+            <wp:docPr id="1342585110" name="" title=""/>
+            <wp:cNvGraphicFramePr>
+              <a:graphicFrameLocks noChangeAspect="1"/>
+            </wp:cNvGraphicFramePr>
+            <a:graphic>
+              <a:graphicData uri="http://schemas.openxmlformats.org/drawingml/2006/picture">
+                <pic:pic>
+                  <pic:nvPicPr>
+                    <pic:cNvPr id="0" name=""/>
+                    <pic:cNvPicPr/>
+                  </pic:nvPicPr>
+                  <pic:blipFill>
+                    <a:blip r:embed="R3888e90d1c5d4350">
+                      <a:extLst xmlns:a="http://schemas.openxmlformats.org/drawingml/2006/main">
+                        <a:ext xmlns:a="http://schemas.openxmlformats.org/drawingml/2006/main" uri="{28A0092B-C50C-407E-A947-70E740481C1C}">
+                          <a14:useLocalDpi xmlns:a14="http://schemas.microsoft.com/office/drawing/2010/main" val="0"/>
+                        </a:ext>
+                      </a:extLst>
+                    </a:blip>
+                    <a:stretch>
+                      <a:fillRect/>
+                    </a:stretch>
+                  </pic:blipFill>
+                  <pic:spPr>
+                    <a:xfrm rot="0" flipH="0" flipV="0">
+                      <a:off x="0" y="0"/>
+                      <a:ext cx="5724524" cy="3448050"/>
+                    </a:xfrm>
+                    <a:prstGeom prst="rect">
+                      <a:avLst/>
+                    </a:prstGeom>
+                  </pic:spPr>
+                </pic:pic>
+              </a:graphicData>
+            </a:graphic>
+          </wp:inline>
+        </w:drawing>
+      </w:r>
+      <w:r>
+        <w:rPr/>
+        <w:t xml:space="preserve">Android Studio </w:t>
+      </w:r>
+      <w:r>
+        <w:rPr/>
+        <w:t>(Google 2020).</w:t>
+      </w:r>
+    </w:p>
+    <w:p>
+      <w:pPr>
+        <w:spacing w:line="240" w:lineRule="auto"/>
         <w:rPr>
           <w:rFonts w:ascii="Calibri" w:hAnsi="Calibri" w:eastAsia="Calibri" w:cs="Calibri"/>
           <w:b w:val="0"/>
@@ -8573,6 +9044,69 @@
           <w:lang w:val="en-GB"/>
         </w:rPr>
         <w:t>.</w:t>
+      </w:r>
+    </w:p>
+    <w:p>
+      <w:pPr>
+        <w:pStyle w:val="Normal"/>
+        <w:spacing w:line="240" w:lineRule="auto"/>
+      </w:pPr>
+      <w:r>
+        <w:drawing>
+          <wp:inline wp14:editId="723C66D1" wp14:anchorId="791C1423">
+            <wp:extent cx="4572000" cy="2952750"/>
+            <wp:effectExtent l="0" t="0" r="0" b="0"/>
+            <wp:docPr id="1909206879" name="" descr="https://developer.apple.com/xcode/images/hero-lockup-medium.png" title=""/>
+            <wp:cNvGraphicFramePr>
+              <a:graphicFrameLocks noChangeAspect="1"/>
+            </wp:cNvGraphicFramePr>
+            <a:graphic>
+              <a:graphicData uri="http://schemas.openxmlformats.org/drawingml/2006/picture">
+                <pic:pic>
+                  <pic:nvPicPr>
+                    <pic:cNvPr id="0" name=""/>
+                    <pic:cNvPicPr/>
+                  </pic:nvPicPr>
+                  <pic:blipFill>
+                    <a:blip r:embed="R9c03fa389713484a">
+                      <a:extLst>
+                        <a:ext xmlns:a="http://schemas.openxmlformats.org/drawingml/2006/main" uri="{28A0092B-C50C-407E-A947-70E740481C1C}">
+                          <a14:useLocalDpi val="0"/>
+                        </a:ext>
+                      </a:extLst>
+                    </a:blip>
+                    <a:stretch>
+                      <a:fillRect/>
+                    </a:stretch>
+                  </pic:blipFill>
+                  <pic:spPr>
+                    <a:xfrm>
+                      <a:off x="0" y="0"/>
+                      <a:ext cx="4572000" cy="2952750"/>
+                    </a:xfrm>
+                    <a:prstGeom prst="rect">
+                      <a:avLst/>
+                    </a:prstGeom>
+                  </pic:spPr>
+                </pic:pic>
+              </a:graphicData>
+            </a:graphic>
+          </wp:inline>
+        </w:drawing>
+      </w:r>
+    </w:p>
+    <w:p>
+      <w:pPr>
+        <w:pStyle w:val="Normal"/>
+        <w:spacing w:line="240" w:lineRule="auto"/>
+      </w:pPr>
+      <w:r>
+        <w:rPr/>
+        <w:t xml:space="preserve">XCode </w:t>
+      </w:r>
+      <w:r>
+        <w:rPr/>
+        <w:t>(Apple 2020).</w:t>
       </w:r>
     </w:p>
     <w:p>
@@ -8845,7 +9379,7 @@
         </w:rPr>
         <w:t xml:space="preserve">, Google, viewed 18 May 2020, </w:t>
       </w:r>
-      <w:hyperlink r:id="R00de5bb809224ba2">
+      <w:hyperlink r:id="R00a47953e2324f01">
         <w:r>
           <w:rPr>
             <w:rStyle w:val="Hyperlink"/>
@@ -8873,7 +9407,7 @@
           <w:iCs w:val="0"/>
           <w:color w:val="FF0000"/>
         </w:rPr>
-        <w:t xml:space="preserve">Apple 2020, </w:t>
+        <w:t xml:space="preserve">Google 2020, </w:t>
       </w:r>
       <w:r>
         <w:rPr>
@@ -8881,7 +9415,7 @@
           <w:iCs w:val="1"/>
           <w:color w:val="FF0000"/>
         </w:rPr>
-        <w:t>Swift – The Powerful Programming Language That Is Also Easy To Learn</w:t>
+        <w:t>Android Studio,</w:t>
       </w:r>
       <w:r>
         <w:rPr>
@@ -8889,9 +9423,81 @@
           <w:iCs w:val="0"/>
           <w:color w:val="FF0000"/>
         </w:rPr>
+        <w:t xml:space="preserve"> scr</w:t>
+      </w:r>
+      <w:r>
+        <w:rPr>
+          <w:i w:val="0"/>
+          <w:iCs w:val="0"/>
+          <w:color w:val="FF0000"/>
+        </w:rPr>
+        <w:t xml:space="preserve">eenshot, viewed 18 May 2020, </w:t>
+      </w:r>
+      <w:hyperlink r:id="Rd5701de539c14d0f">
+        <w:r>
+          <w:rPr>
+            <w:rStyle w:val="Hyperlink"/>
+            <w:i w:val="0"/>
+            <w:iCs w:val="0"/>
+            <w:color w:val="FF0000"/>
+          </w:rPr>
+          <w:t>&lt;https://developer.android.com/studio/images/studio-homepage-hero.jpg&gt;.</w:t>
+        </w:r>
+      </w:hyperlink>
+    </w:p>
+    <w:p>
+      <w:pPr>
+        <w:pStyle w:val="Normal"/>
+        <w:spacing w:line="240" w:lineRule="auto"/>
+        <w:rPr>
+          <w:i w:val="0"/>
+          <w:iCs w:val="0"/>
+          <w:color w:val="FF0000"/>
+        </w:rPr>
+      </w:pPr>
+      <w:r>
+        <w:rPr>
+          <w:i w:val="0"/>
+          <w:iCs w:val="0"/>
+          <w:color w:val="FF0000"/>
+        </w:rPr>
+        <w:t xml:space="preserve">Apple 2020, </w:t>
+      </w:r>
+      <w:r>
+        <w:rPr>
+          <w:i w:val="1"/>
+          <w:iCs w:val="1"/>
+          <w:color w:val="FF0000"/>
+        </w:rPr>
+        <w:t xml:space="preserve">Swift – The Powerful Programming Language That Is Also Easy </w:t>
+      </w:r>
+      <w:proofErr w:type="gramStart"/>
+      <w:r>
+        <w:rPr>
+          <w:i w:val="1"/>
+          <w:iCs w:val="1"/>
+          <w:color w:val="FF0000"/>
+        </w:rPr>
+        <w:t>To</w:t>
+      </w:r>
+      <w:proofErr w:type="gramEnd"/>
+      <w:r>
+        <w:rPr>
+          <w:i w:val="1"/>
+          <w:iCs w:val="1"/>
+          <w:color w:val="FF0000"/>
+        </w:rPr>
+        <w:t xml:space="preserve"> Learn</w:t>
+      </w:r>
+      <w:r>
+        <w:rPr>
+          <w:i w:val="0"/>
+          <w:iCs w:val="0"/>
+          <w:color w:val="FF0000"/>
+        </w:rPr>
         <w:t xml:space="preserve">, Apple, viewed 18 May 2020, </w:t>
       </w:r>
-      <w:hyperlink r:id="R0cdda6b18dc04430">
+      <w:hyperlink r:id="R4f40166eccef4449">
         <w:r>
           <w:rPr>
             <w:rStyle w:val="Hyperlink"/>
@@ -8937,7 +9543,7 @@
         </w:rPr>
         <w:t xml:space="preserve">, Apple, viewed 18 May 2020, </w:t>
       </w:r>
-      <w:hyperlink r:id="Rc050ce2784474d97">
+      <w:hyperlink r:id="R7dc1632ae42046e2">
         <w:r>
           <w:rPr>
             <w:rStyle w:val="Hyperlink"/>
@@ -8946,6 +9552,52 @@
             <w:color w:val="FF0000"/>
           </w:rPr>
           <w:t>&lt;https://developer.apple.com/xcode/&gt;.</w:t>
+        </w:r>
+      </w:hyperlink>
+    </w:p>
+    <w:p>
+      <w:pPr>
+        <w:pStyle w:val="Normal"/>
+        <w:spacing w:line="240" w:lineRule="auto"/>
+        <w:rPr>
+          <w:i w:val="0"/>
+          <w:iCs w:val="0"/>
+          <w:color w:val="FF0000"/>
+        </w:rPr>
+      </w:pPr>
+      <w:r>
+        <w:rPr>
+          <w:i w:val="0"/>
+          <w:iCs w:val="0"/>
+          <w:color w:val="FF0000"/>
+        </w:rPr>
+        <w:t xml:space="preserve">Apple 2020, </w:t>
+      </w:r>
+      <w:r>
+        <w:rPr>
+          <w:i w:val="1"/>
+          <w:iCs w:val="1"/>
+          <w:color w:val="FF0000"/>
+        </w:rPr>
+        <w:t>XCode 11</w:t>
+      </w:r>
+      <w:r>
+        <w:rPr>
+          <w:i w:val="0"/>
+          <w:iCs w:val="0"/>
+          <w:color w:val="FF0000"/>
+        </w:rPr>
+        <w:t xml:space="preserve">, image, viewed 18 May 2020, </w:t>
+      </w:r>
+      <w:hyperlink r:id="Rf4c2d290f8c04a85">
+        <w:r>
+          <w:rPr>
+            <w:rStyle w:val="Hyperlink"/>
+            <w:i w:val="0"/>
+            <w:iCs w:val="0"/>
+            <w:color w:val="FF0000"/>
+          </w:rPr>
+          <w:t>&lt;https://developer.apple.com/xcode/images/hero-lockup-medium.png&gt;.</w:t>
         </w:r>
       </w:hyperlink>
     </w:p>

</xml_diff>